<commit_message>
correction faute cahier des charges
</commit_message>
<xml_diff>
--- a/cahier des charges fil rouge.docx
+++ b/cahier des charges fil rouge.docx
@@ -222,6 +222,55 @@
         <w:tab/>
         <w:tab/>
         <w:tab/>
+        <w:t xml:space="preserve">2</w:t>
+      </w:r>
+    </w:p>
+    <w:p>
+      <w:pPr>
+        <w:ind w:firstLine="720"/>
+        <w:rPr>
+          <w:sz w:val="24"/>
+          <w:szCs w:val="24"/>
+        </w:rPr>
+      </w:pPr>
+      <w:r>
+        <w:rPr>
+          <w:sz w:val="24"/>
+          <w:szCs w:val="24"/>
+          <w:rtl w:val="0"/>
+        </w:rPr>
+        <w:t xml:space="preserve">a)</w:t>
+        <w:tab/>
+        <w:t xml:space="preserve">Objectif du site :</w:t>
+        <w:tab/>
+        <w:tab/>
+        <w:tab/>
+        <w:tab/>
+        <w:t xml:space="preserve">2</w:t>
+      </w:r>
+    </w:p>
+    <w:p>
+      <w:pPr>
+        <w:ind w:firstLine="720"/>
+        <w:rPr>
+          <w:sz w:val="24"/>
+          <w:szCs w:val="24"/>
+        </w:rPr>
+      </w:pPr>
+      <w:r>
+        <w:rPr>
+          <w:sz w:val="24"/>
+          <w:szCs w:val="24"/>
+          <w:rtl w:val="0"/>
+        </w:rPr>
+        <w:t xml:space="preserve">b)</w:t>
+        <w:tab/>
+        <w:t xml:space="preserve">Les cibles :</w:t>
+        <w:tab/>
+        <w:tab/>
+        <w:tab/>
+        <w:tab/>
+        <w:tab/>
         <w:t xml:space="preserve">3</w:t>
       </w:r>
     </w:p>
@@ -239,14 +288,96 @@
           <w:szCs w:val="24"/>
           <w:rtl w:val="0"/>
         </w:rPr>
+        <w:t xml:space="preserve">c)</w:t>
+        <w:tab/>
+        <w:t xml:space="preserve">Analyse de la concurrence :</w:t>
+        <w:tab/>
+        <w:tab/>
+        <w:t xml:space="preserve">4</w:t>
+      </w:r>
+    </w:p>
+    <w:p>
+      <w:pPr>
+        <w:ind w:firstLine="720"/>
+        <w:rPr>
+          <w:sz w:val="24"/>
+          <w:szCs w:val="24"/>
+        </w:rPr>
+      </w:pPr>
+      <w:r>
+        <w:rPr>
+          <w:sz w:val="24"/>
+          <w:szCs w:val="24"/>
+          <w:rtl w:val="0"/>
+        </w:rPr>
+        <w:t xml:space="preserve">d)</w:t>
+        <w:tab/>
+        <w:t xml:space="preserve">Analyse Marketing :</w:t>
+        <w:tab/>
+        <w:tab/>
+        <w:tab/>
+        <w:tab/>
+        <w:t xml:space="preserve">5</w:t>
+      </w:r>
+    </w:p>
+    <w:p>
+      <w:pPr>
+        <w:ind w:firstLine="720"/>
+        <w:rPr>
+          <w:sz w:val="24"/>
+          <w:szCs w:val="24"/>
+        </w:rPr>
+      </w:pPr>
+      <w:r>
+        <w:rPr>
+          <w:rtl w:val="0"/>
+        </w:rPr>
+      </w:r>
+    </w:p>
+    <w:p>
+      <w:pPr>
+        <w:rPr>
+          <w:sz w:val="24"/>
+          <w:szCs w:val="24"/>
+        </w:rPr>
+      </w:pPr>
+      <w:r>
+        <w:rPr>
+          <w:sz w:val="24"/>
+          <w:szCs w:val="24"/>
+          <w:rtl w:val="0"/>
+        </w:rPr>
+        <w:t xml:space="preserve">3)</w:t>
+        <w:tab/>
+        <w:t xml:space="preserve">Graphisme et ergonomie :</w:t>
+        <w:tab/>
+        <w:tab/>
+        <w:tab/>
+        <w:tab/>
+        <w:t xml:space="preserve">6</w:t>
+      </w:r>
+    </w:p>
+    <w:p>
+      <w:pPr>
+        <w:ind w:left="720" w:firstLine="0"/>
+        <w:rPr>
+          <w:sz w:val="24"/>
+          <w:szCs w:val="24"/>
+        </w:rPr>
+      </w:pPr>
+      <w:r>
+        <w:rPr>
+          <w:sz w:val="24"/>
+          <w:szCs w:val="24"/>
+          <w:rtl w:val="0"/>
+        </w:rPr>
         <w:t xml:space="preserve">a)</w:t>
         <w:tab/>
-        <w:t xml:space="preserve">Objectif du site :</w:t>
-        <w:tab/>
-        <w:tab/>
-        <w:tab/>
-        <w:tab/>
-        <w:t xml:space="preserve">3</w:t>
+        <w:t xml:space="preserve">La charte graphique :</w:t>
+        <w:tab/>
+        <w:tab/>
+        <w:tab/>
+        <w:t xml:space="preserve">6</w:t>
       </w:r>
     </w:p>
     <w:p>
@@ -265,13 +396,10 @@
         </w:rPr>
         <w:t xml:space="preserve">b)</w:t>
         <w:tab/>
-        <w:t xml:space="preserve">Les cibles :</w:t>
-        <w:tab/>
-        <w:tab/>
-        <w:tab/>
-        <w:tab/>
-        <w:tab/>
-        <w:t xml:space="preserve">3</w:t>
+        <w:t xml:space="preserve">WireFrame et Maquettage :</w:t>
+        <w:tab/>
+        <w:tab/>
+        <w:t xml:space="preserve">7</w:t>
       </w:r>
     </w:p>
     <w:p>
@@ -284,16 +412,101 @@
       </w:pPr>
       <w:r>
         <w:rPr>
+          <w:rtl w:val="0"/>
+        </w:rPr>
+      </w:r>
+    </w:p>
+    <w:p>
+      <w:pPr>
+        <w:rPr>
+          <w:sz w:val="24"/>
+          <w:szCs w:val="24"/>
+        </w:rPr>
+      </w:pPr>
+      <w:r>
+        <w:rPr>
+          <w:sz w:val="24"/>
+          <w:szCs w:val="24"/>
+          <w:rtl w:val="0"/>
+        </w:rPr>
+        <w:t xml:space="preserve">4)</w:t>
+        <w:tab/>
+        <w:t xml:space="preserve">Définition du besoin :</w:t>
+        <w:tab/>
+        <w:tab/>
+        <w:tab/>
+        <w:tab/>
+        <w:t xml:space="preserve">9</w:t>
+      </w:r>
+    </w:p>
+    <w:p>
+      <w:pPr>
+        <w:ind w:firstLine="720"/>
+        <w:rPr>
+          <w:sz w:val="24"/>
+          <w:szCs w:val="24"/>
+        </w:rPr>
+      </w:pPr>
+      <w:r>
+        <w:rPr>
+          <w:sz w:val="24"/>
+          <w:szCs w:val="24"/>
+          <w:rtl w:val="0"/>
+        </w:rPr>
+        <w:t xml:space="preserve">a)</w:t>
+        <w:tab/>
+        <w:t xml:space="preserve">Analyse de l’existant :</w:t>
+        <w:tab/>
+        <w:tab/>
+        <w:tab/>
+        <w:t xml:space="preserve">9</w:t>
+      </w:r>
+    </w:p>
+    <w:p>
+      <w:pPr>
+        <w:ind w:firstLine="720"/>
+        <w:rPr>
+          <w:sz w:val="24"/>
+          <w:szCs w:val="24"/>
+        </w:rPr>
+      </w:pPr>
+      <w:r>
+        <w:rPr>
+          <w:sz w:val="24"/>
+          <w:szCs w:val="24"/>
+          <w:rtl w:val="0"/>
+        </w:rPr>
+        <w:t xml:space="preserve">b)</w:t>
+        <w:tab/>
+        <w:t xml:space="preserve">Enoncé du besoin :</w:t>
+        <w:tab/>
+        <w:tab/>
+        <w:tab/>
+        <w:tab/>
+        <w:t xml:space="preserve">10</w:t>
+      </w:r>
+    </w:p>
+    <w:p>
+      <w:pPr>
+        <w:ind w:firstLine="720"/>
+        <w:rPr>
+          <w:sz w:val="24"/>
+          <w:szCs w:val="24"/>
+        </w:rPr>
+      </w:pPr>
+      <w:r>
+        <w:rPr>
           <w:sz w:val="24"/>
           <w:szCs w:val="24"/>
           <w:rtl w:val="0"/>
         </w:rPr>
         <w:t xml:space="preserve">c)</w:t>
         <w:tab/>
-        <w:t xml:space="preserve">Analyse de la concurrence :</w:t>
-        <w:tab/>
-        <w:tab/>
-        <w:t xml:space="preserve">3</w:t>
+        <w:t xml:space="preserve">Fonctionnalités du site :</w:t>
+        <w:tab/>
+        <w:tab/>
+        <w:tab/>
+        <w:t xml:space="preserve">11</w:t>
       </w:r>
     </w:p>
     <w:p>
@@ -306,18 +519,33 @@
       </w:pPr>
       <w:r>
         <w:rPr>
-          <w:sz w:val="24"/>
-          <w:szCs w:val="24"/>
-          <w:rtl w:val="0"/>
-        </w:rPr>
-        <w:t xml:space="preserve">d)</w:t>
-        <w:tab/>
-        <w:t xml:space="preserve">Analyse Marketing :</w:t>
-        <w:tab/>
-        <w:tab/>
-        <w:tab/>
-        <w:tab/>
-        <w:t xml:space="preserve">3</w:t>
+          <w:rtl w:val="0"/>
+        </w:rPr>
+      </w:r>
+    </w:p>
+    <w:p>
+      <w:pPr>
+        <w:rPr>
+          <w:sz w:val="24"/>
+          <w:szCs w:val="24"/>
+        </w:rPr>
+      </w:pPr>
+      <w:r>
+        <w:rPr>
+          <w:sz w:val="24"/>
+          <w:szCs w:val="24"/>
+          <w:rtl w:val="0"/>
+        </w:rPr>
+        <w:t xml:space="preserve">5)</w:t>
+        <w:tab/>
+        <w:t xml:space="preserve">Contraintes :</w:t>
+        <w:tab/>
+        <w:tab/>
+        <w:tab/>
+        <w:tab/>
+        <w:tab/>
+        <w:tab/>
+        <w:t xml:space="preserve">11</w:t>
       </w:r>
     </w:p>
     <w:p>
@@ -330,54 +558,17 @@
       </w:pPr>
       <w:r>
         <w:rPr>
-          <w:rtl w:val="0"/>
-        </w:rPr>
-      </w:r>
-    </w:p>
-    <w:p>
-      <w:pPr>
-        <w:rPr>
-          <w:sz w:val="24"/>
-          <w:szCs w:val="24"/>
-        </w:rPr>
-      </w:pPr>
-      <w:r>
-        <w:rPr>
-          <w:sz w:val="24"/>
-          <w:szCs w:val="24"/>
-          <w:rtl w:val="0"/>
-        </w:rPr>
-        <w:t xml:space="preserve">3)</w:t>
-        <w:tab/>
-        <w:t xml:space="preserve">Graphisme et ergonomie :</w:t>
-        <w:tab/>
-        <w:tab/>
-        <w:tab/>
-        <w:tab/>
-        <w:t xml:space="preserve">4</w:t>
-      </w:r>
-    </w:p>
-    <w:p>
-      <w:pPr>
-        <w:ind w:left="720" w:firstLine="0"/>
-        <w:rPr>
-          <w:sz w:val="24"/>
-          <w:szCs w:val="24"/>
-        </w:rPr>
-      </w:pPr>
-      <w:r>
-        <w:rPr>
           <w:sz w:val="24"/>
           <w:szCs w:val="24"/>
           <w:rtl w:val="0"/>
         </w:rPr>
         <w:t xml:space="preserve">a)</w:t>
         <w:tab/>
-        <w:t xml:space="preserve">La charte graphique :</w:t>
-        <w:tab/>
-        <w:tab/>
-        <w:tab/>
-        <w:t xml:space="preserve">4</w:t>
+        <w:t xml:space="preserve">Contraintes techniques :</w:t>
+        <w:tab/>
+        <w:tab/>
+        <w:tab/>
+        <w:t xml:space="preserve">11</w:t>
       </w:r>
     </w:p>
     <w:p>
@@ -396,10 +587,9 @@
         </w:rPr>
         <w:t xml:space="preserve">b)</w:t>
         <w:tab/>
-        <w:t xml:space="preserve">WireFrame et Maquettage :</w:t>
-        <w:tab/>
-        <w:tab/>
-        <w:t xml:space="preserve">4</w:t>
+        <w:t xml:space="preserve">Contraintes légales et réglementaires :</w:t>
+        <w:tab/>
+        <w:t xml:space="preserve">12</w:t>
       </w:r>
     </w:p>
     <w:p>
@@ -429,14 +619,14 @@
           <w:szCs w:val="24"/>
           <w:rtl w:val="0"/>
         </w:rPr>
-        <w:t xml:space="preserve">4)</w:t>
-        <w:tab/>
-        <w:t xml:space="preserve">Définition du besoin :</w:t>
-        <w:tab/>
-        <w:tab/>
-        <w:tab/>
-        <w:tab/>
-        <w:t xml:space="preserve">5</w:t>
+        <w:t xml:space="preserve">6)</w:t>
+        <w:tab/>
+        <w:t xml:space="preserve">Déroulement et Livrables :</w:t>
+        <w:tab/>
+        <w:tab/>
+        <w:tab/>
+        <w:tab/>
+        <w:t xml:space="preserve">12</w:t>
       </w:r>
     </w:p>
     <w:p>
@@ -455,11 +645,12 @@
         </w:rPr>
         <w:t xml:space="preserve">a)</w:t>
         <w:tab/>
-        <w:t xml:space="preserve">Analyse de l’existant :</w:t>
-        <w:tab/>
-        <w:tab/>
-        <w:tab/>
-        <w:t xml:space="preserve">5</w:t>
+        <w:t xml:space="preserve">Les livrables :</w:t>
+        <w:tab/>
+        <w:tab/>
+        <w:tab/>
+        <w:tab/>
+        <w:t xml:space="preserve">12</w:t>
       </w:r>
     </w:p>
     <w:p>
@@ -478,12 +669,10 @@
         </w:rPr>
         <w:t xml:space="preserve">b)</w:t>
         <w:tab/>
-        <w:t xml:space="preserve">Enoncé du besoin :</w:t>
-        <w:tab/>
-        <w:tab/>
-        <w:tab/>
-        <w:tab/>
-        <w:t xml:space="preserve">5</w:t>
+        <w:t xml:space="preserve">Les différents contenus du site :</w:t>
+        <w:tab/>
+        <w:tab/>
+        <w:t xml:space="preserve">12</w:t>
       </w:r>
     </w:p>
     <w:p>
@@ -502,11 +691,13 @@
         </w:rPr>
         <w:t xml:space="preserve">c)</w:t>
         <w:tab/>
-        <w:t xml:space="preserve">Les objectifs quantitatifs :</w:t>
-        <w:tab/>
-        <w:tab/>
-        <w:tab/>
-        <w:t xml:space="preserve">5</w:t>
+        <w:t xml:space="preserve">Le planning :</w:t>
+        <w:tab/>
+        <w:tab/>
+        <w:tab/>
+        <w:tab/>
+        <w:tab/>
+        <w:t xml:space="preserve">12</w:t>
       </w:r>
     </w:p>
     <w:p>
@@ -519,265 +710,6 @@
       </w:pPr>
       <w:r>
         <w:rPr>
-          <w:sz w:val="24"/>
-          <w:szCs w:val="24"/>
-          <w:rtl w:val="0"/>
-        </w:rPr>
-        <w:t xml:space="preserve">d)</w:t>
-        <w:tab/>
-        <w:t xml:space="preserve">Fonctionnalités du produit :</w:t>
-        <w:tab/>
-        <w:tab/>
-        <w:t xml:space="preserve">5</w:t>
-      </w:r>
-    </w:p>
-    <w:p>
-      <w:pPr>
-        <w:ind w:firstLine="720"/>
-        <w:rPr>
-          <w:sz w:val="24"/>
-          <w:szCs w:val="24"/>
-        </w:rPr>
-      </w:pPr>
-      <w:r>
-        <w:rPr>
-          <w:rtl w:val="0"/>
-        </w:rPr>
-      </w:r>
-    </w:p>
-    <w:p>
-      <w:pPr>
-        <w:rPr>
-          <w:sz w:val="24"/>
-          <w:szCs w:val="24"/>
-        </w:rPr>
-      </w:pPr>
-      <w:r>
-        <w:rPr>
-          <w:sz w:val="24"/>
-          <w:szCs w:val="24"/>
-          <w:rtl w:val="0"/>
-        </w:rPr>
-        <w:t xml:space="preserve">5)</w:t>
-        <w:tab/>
-        <w:t xml:space="preserve">Contraintes :</w:t>
-        <w:tab/>
-        <w:tab/>
-        <w:tab/>
-        <w:tab/>
-        <w:tab/>
-        <w:tab/>
-        <w:t xml:space="preserve">6</w:t>
-      </w:r>
-    </w:p>
-    <w:p>
-      <w:pPr>
-        <w:ind w:firstLine="720"/>
-        <w:rPr>
-          <w:sz w:val="24"/>
-          <w:szCs w:val="24"/>
-        </w:rPr>
-      </w:pPr>
-      <w:r>
-        <w:rPr>
-          <w:sz w:val="24"/>
-          <w:szCs w:val="24"/>
-          <w:rtl w:val="0"/>
-        </w:rPr>
-        <w:t xml:space="preserve">a)</w:t>
-        <w:tab/>
-        <w:t xml:space="preserve">Contraintes techniques :</w:t>
-        <w:tab/>
-        <w:tab/>
-        <w:tab/>
-        <w:t xml:space="preserve">6</w:t>
-      </w:r>
-    </w:p>
-    <w:p>
-      <w:pPr>
-        <w:ind w:firstLine="720"/>
-        <w:rPr>
-          <w:sz w:val="24"/>
-          <w:szCs w:val="24"/>
-        </w:rPr>
-      </w:pPr>
-      <w:r>
-        <w:rPr>
-          <w:sz w:val="24"/>
-          <w:szCs w:val="24"/>
-          <w:rtl w:val="0"/>
-        </w:rPr>
-        <w:t xml:space="preserve">b)</w:t>
-        <w:tab/>
-        <w:t xml:space="preserve">Contraintes légales et réglementaires :</w:t>
-        <w:tab/>
-        <w:t xml:space="preserve">6</w:t>
-      </w:r>
-    </w:p>
-    <w:p>
-      <w:pPr>
-        <w:ind w:firstLine="720"/>
-        <w:rPr>
-          <w:sz w:val="24"/>
-          <w:szCs w:val="24"/>
-        </w:rPr>
-      </w:pPr>
-      <w:r>
-        <w:rPr>
-          <w:sz w:val="24"/>
-          <w:szCs w:val="24"/>
-          <w:rtl w:val="0"/>
-        </w:rPr>
-        <w:t xml:space="preserve">c)</w:t>
-        <w:tab/>
-        <w:t xml:space="preserve">Contraintes de coûts</w:t>
-        <w:tab/>
-        <w:tab/>
-        <w:tab/>
-        <w:t xml:space="preserve">6</w:t>
-      </w:r>
-    </w:p>
-    <w:p>
-      <w:pPr>
-        <w:ind w:firstLine="720"/>
-        <w:rPr>
-          <w:sz w:val="24"/>
-          <w:szCs w:val="24"/>
-        </w:rPr>
-      </w:pPr>
-      <w:r>
-        <w:rPr>
-          <w:sz w:val="24"/>
-          <w:szCs w:val="24"/>
-          <w:rtl w:val="0"/>
-        </w:rPr>
-        <w:t xml:space="preserve">d)</w:t>
-        <w:tab/>
-        <w:t xml:space="preserve">Contrainte de délais</w:t>
-        <w:tab/>
-        <w:tab/>
-        <w:tab/>
-        <w:tab/>
-        <w:t xml:space="preserve">6</w:t>
-      </w:r>
-    </w:p>
-    <w:p>
-      <w:pPr>
-        <w:ind w:firstLine="720"/>
-        <w:rPr>
-          <w:sz w:val="24"/>
-          <w:szCs w:val="24"/>
-        </w:rPr>
-      </w:pPr>
-      <w:r>
-        <w:rPr>
-          <w:rtl w:val="0"/>
-        </w:rPr>
-      </w:r>
-    </w:p>
-    <w:p>
-      <w:pPr>
-        <w:rPr>
-          <w:sz w:val="24"/>
-          <w:szCs w:val="24"/>
-        </w:rPr>
-      </w:pPr>
-      <w:r>
-        <w:rPr>
-          <w:sz w:val="24"/>
-          <w:szCs w:val="24"/>
-          <w:rtl w:val="0"/>
-        </w:rPr>
-        <w:t xml:space="preserve">6)</w:t>
-        <w:tab/>
-        <w:t xml:space="preserve">Déroulement et Livrables :</w:t>
-        <w:tab/>
-        <w:tab/>
-        <w:tab/>
-        <w:tab/>
-        <w:t xml:space="preserve">7</w:t>
-      </w:r>
-    </w:p>
-    <w:p>
-      <w:pPr>
-        <w:ind w:firstLine="720"/>
-        <w:rPr>
-          <w:sz w:val="24"/>
-          <w:szCs w:val="24"/>
-        </w:rPr>
-      </w:pPr>
-      <w:r>
-        <w:rPr>
-          <w:sz w:val="24"/>
-          <w:szCs w:val="24"/>
-          <w:rtl w:val="0"/>
-        </w:rPr>
-        <w:t xml:space="preserve">a)</w:t>
-        <w:tab/>
-        <w:t xml:space="preserve">Les livrables :</w:t>
-        <w:tab/>
-        <w:tab/>
-        <w:tab/>
-        <w:tab/>
-        <w:t xml:space="preserve">7</w:t>
-      </w:r>
-    </w:p>
-    <w:p>
-      <w:pPr>
-        <w:ind w:firstLine="720"/>
-        <w:rPr>
-          <w:sz w:val="24"/>
-          <w:szCs w:val="24"/>
-        </w:rPr>
-      </w:pPr>
-      <w:r>
-        <w:rPr>
-          <w:sz w:val="24"/>
-          <w:szCs w:val="24"/>
-          <w:rtl w:val="0"/>
-        </w:rPr>
-        <w:t xml:space="preserve">b)</w:t>
-        <w:tab/>
-        <w:t xml:space="preserve">Le contenu de votre site WordPress :</w:t>
-        <w:tab/>
-        <w:t xml:space="preserve">7</w:t>
-      </w:r>
-    </w:p>
-    <w:p>
-      <w:pPr>
-        <w:ind w:firstLine="720"/>
-        <w:rPr>
-          <w:sz w:val="24"/>
-          <w:szCs w:val="24"/>
-        </w:rPr>
-      </w:pPr>
-      <w:r>
-        <w:rPr>
-          <w:sz w:val="24"/>
-          <w:szCs w:val="24"/>
-          <w:rtl w:val="0"/>
-        </w:rPr>
-        <w:t xml:space="preserve">c)</w:t>
-        <w:tab/>
-        <w:t xml:space="preserve">Le planning :</w:t>
-        <w:tab/>
-        <w:tab/>
-        <w:tab/>
-        <w:tab/>
-        <w:tab/>
-        <w:t xml:space="preserve">7</w:t>
-      </w:r>
-    </w:p>
-    <w:p>
-      <w:pPr>
-        <w:ind w:firstLine="720"/>
-        <w:rPr>
-          <w:sz w:val="24"/>
-          <w:szCs w:val="24"/>
-        </w:rPr>
-      </w:pPr>
-      <w:r>
-        <w:rPr>
           <w:rtl w:val="0"/>
         </w:rPr>
       </w:r>
@@ -804,7 +736,85 @@
         <w:tab/>
         <w:tab/>
         <w:tab/>
-        <w:t xml:space="preserve">8</w:t>
+        <w:t xml:space="preserve">13</w:t>
+      </w:r>
+    </w:p>
+    <w:p>
+      <w:pPr>
+        <w:rPr>
+          <w:sz w:val="24"/>
+          <w:szCs w:val="24"/>
+        </w:rPr>
+      </w:pPr>
+      <w:r>
+        <w:rPr>
+          <w:rtl w:val="0"/>
+        </w:rPr>
+      </w:r>
+    </w:p>
+    <w:p>
+      <w:pPr>
+        <w:rPr>
+          <w:sz w:val="24"/>
+          <w:szCs w:val="24"/>
+        </w:rPr>
+      </w:pPr>
+      <w:r>
+        <w:rPr>
+          <w:rtl w:val="0"/>
+        </w:rPr>
+      </w:r>
+    </w:p>
+    <w:p>
+      <w:pPr>
+        <w:rPr>
+          <w:sz w:val="24"/>
+          <w:szCs w:val="24"/>
+        </w:rPr>
+      </w:pPr>
+      <w:r>
+        <w:rPr>
+          <w:rtl w:val="0"/>
+        </w:rPr>
+      </w:r>
+    </w:p>
+    <w:p>
+      <w:pPr>
+        <w:rPr>
+          <w:sz w:val="24"/>
+          <w:szCs w:val="24"/>
+        </w:rPr>
+      </w:pPr>
+      <w:r>
+        <w:rPr>
+          <w:rtl w:val="0"/>
+        </w:rPr>
+      </w:r>
+    </w:p>
+    <w:p>
+      <w:pPr>
+        <w:rPr>
+          <w:sz w:val="24"/>
+          <w:szCs w:val="24"/>
+        </w:rPr>
+      </w:pPr>
+      <w:r>
+        <w:rPr>
+          <w:rtl w:val="0"/>
+        </w:rPr>
+      </w:r>
+    </w:p>
+    <w:p>
+      <w:pPr>
+        <w:rPr>
+          <w:sz w:val="24"/>
+          <w:szCs w:val="24"/>
+        </w:rPr>
+      </w:pPr>
+      <w:r>
+        <w:rPr>
+          <w:rtl w:val="0"/>
+        </w:rPr>
       </w:r>
     </w:p>
     <w:p>
@@ -1044,7 +1054,24 @@
           <w:szCs w:val="24"/>
           <w:rtl w:val="0"/>
         </w:rPr>
-        <w:t xml:space="preserve">Ce Website servira de Fil rouge permettant de passer l’examen de Titre professionnel Développeur Web option Devops à l’ Adrar.</w:t>
+        <w:t xml:space="preserve">Ce Website servira de Fil rouge permettant de passer l’examen de </w:t>
+      </w:r>
+    </w:p>
+    <w:p>
+      <w:pPr>
+        <w:ind w:left="720" w:firstLine="0"/>
+        <w:rPr>
+          <w:sz w:val="24"/>
+          <w:szCs w:val="24"/>
+        </w:rPr>
+      </w:pPr>
+      <w:r>
+        <w:rPr>
+          <w:sz w:val="24"/>
+          <w:szCs w:val="24"/>
+          <w:rtl w:val="0"/>
+        </w:rPr>
+        <w:t xml:space="preserve">Titre professionnel Développeur Web option Devops à l’ Adrar.</w:t>
       </w:r>
     </w:p>
     <w:p>
@@ -1148,7 +1175,23 @@
           <w:szCs w:val="24"/>
           <w:rtl w:val="0"/>
         </w:rPr>
-        <w:t xml:space="preserve">Il est le concepteur, maquettiste, développeur et déployeur de l’ application.</w:t>
+        <w:t xml:space="preserve">Il est le concepteur, maquettiste, développeur et </w:t>
+      </w:r>
+      <w:r>
+        <w:rPr>
+          <w:sz w:val="24"/>
+          <w:szCs w:val="24"/>
+          <w:rtl w:val="0"/>
+        </w:rPr>
+        <w:t xml:space="preserve">déployeur</w:t>
+      </w:r>
+      <w:r>
+        <w:rPr>
+          <w:sz w:val="24"/>
+          <w:szCs w:val="24"/>
+          <w:rtl w:val="0"/>
+        </w:rPr>
+        <w:t xml:space="preserve"> de l’ application.</w:t>
       </w:r>
     </w:p>
     <w:p>
@@ -1368,7 +1411,7 @@
           <w:szCs w:val="24"/>
           <w:rtl w:val="0"/>
         </w:rPr>
-        <w:t xml:space="preserve">L’ objectif du site est de simplifier la démarche de celui qui effectue les tests en lui donnant toutes les informations de manipulations, ainsi que les outils appropriés.</w:t>
+        <w:t xml:space="preserve">L’ objectif du site est de simplifier la démarche de celui qui effectue les tests en lui donnant toutes les informations de manipulations, ainsi que les outils informatiques appropriés.</w:t>
       </w:r>
     </w:p>
     <w:p>
@@ -1447,7 +1490,7 @@
           <w:szCs w:val="24"/>
           <w:rtl w:val="0"/>
         </w:rPr>
-        <w:t xml:space="preserve">Les données pris en charges seront: </w:t>
+        <w:t xml:space="preserve">Les données pris en charges sont: </w:t>
       </w:r>
     </w:p>
     <w:p>
@@ -1593,7 +1636,7 @@
           <w:szCs w:val="24"/>
           <w:rtl w:val="0"/>
         </w:rPr>
-        <w:t xml:space="preserve">L’application cible particulièrement les aquariophiles faiblements expérimentés car elle a comme objectif d’aider l’utilisateur lors de sa manipulation du test à gouttes </w:t>
+        <w:t xml:space="preserve">Le Website cible particulièrement les aquariophiles faiblements expérimentés car il a comme objectif d’aider l’utilisateur lors de sa manipulation du test à gouttes </w:t>
       </w:r>
     </w:p>
     <w:p>
@@ -1866,7 +1909,7 @@
           <w:szCs w:val="24"/>
           <w:rtl w:val="0"/>
         </w:rPr>
-        <w:t xml:space="preserve">Les deux concurrents importants sont “aquachange.fr” et l’application “Aquarium note 2”.</w:t>
+        <w:t xml:space="preserve">Les deux concurrents importants sont le website “aquachange.fr” et l’application “Aquarium note 2”.</w:t>
       </w:r>
     </w:p>
     <w:p>
@@ -2185,72 +2228,72 @@
           <w:szCs w:val="24"/>
           <w:rtl w:val="0"/>
         </w:rPr>
-        <w:t xml:space="preserve">Il donne la possibilité de créer des données personnalisées.</w:t>
-      </w:r>
-    </w:p>
-    <w:p>
-      <w:pPr>
-        <w:ind w:left="720" w:firstLine="0"/>
-        <w:rPr>
-          <w:sz w:val="24"/>
-          <w:szCs w:val="24"/>
-        </w:rPr>
-      </w:pPr>
-      <w:r>
-        <w:rPr>
-          <w:sz w:val="24"/>
-          <w:szCs w:val="24"/>
-          <w:rtl w:val="0"/>
-        </w:rPr>
-        <w:t xml:space="preserve">Chaque jour, des notes personnelles pourront être enregistrées.</w:t>
-      </w:r>
-    </w:p>
-    <w:p>
-      <w:pPr>
-        <w:ind w:left="720" w:firstLine="0"/>
-        <w:rPr>
-          <w:sz w:val="24"/>
-          <w:szCs w:val="24"/>
-        </w:rPr>
-      </w:pPr>
-      <w:r>
-        <w:rPr>
-          <w:rtl w:val="0"/>
-        </w:rPr>
-      </w:r>
-    </w:p>
-    <w:p>
-      <w:pPr>
-        <w:ind w:left="720" w:firstLine="0"/>
-        <w:rPr>
-          <w:sz w:val="24"/>
-          <w:szCs w:val="24"/>
-        </w:rPr>
-      </w:pPr>
-      <w:r>
-        <w:rPr>
-          <w:sz w:val="24"/>
-          <w:szCs w:val="24"/>
-          <w:rtl w:val="0"/>
-        </w:rPr>
-        <w:t xml:space="preserve">Le site affiche un graphique interactif distinct pour chacune des données.</w:t>
-      </w:r>
-    </w:p>
-    <w:p>
-      <w:pPr>
-        <w:ind w:left="720" w:firstLine="0"/>
-        <w:rPr>
-          <w:sz w:val="24"/>
-          <w:szCs w:val="24"/>
-        </w:rPr>
-      </w:pPr>
-      <w:r>
-        <w:rPr>
-          <w:sz w:val="24"/>
-          <w:szCs w:val="24"/>
-          <w:rtl w:val="0"/>
-        </w:rPr>
-        <w:t xml:space="preserve">La visibilité des graphiques est bonne mais la comparaison entre les différentes données est difficile à effectuer.</w:t>
+        <w:t xml:space="preserve">Il est possible de créer des données personnalisées.</w:t>
+      </w:r>
+    </w:p>
+    <w:p>
+      <w:pPr>
+        <w:ind w:left="720" w:firstLine="0"/>
+        <w:rPr>
+          <w:sz w:val="24"/>
+          <w:szCs w:val="24"/>
+        </w:rPr>
+      </w:pPr>
+      <w:r>
+        <w:rPr>
+          <w:sz w:val="24"/>
+          <w:szCs w:val="24"/>
+          <w:rtl w:val="0"/>
+        </w:rPr>
+        <w:t xml:space="preserve">Chaque jour, des notes personnelles peuvent être enregistrées.</w:t>
+      </w:r>
+    </w:p>
+    <w:p>
+      <w:pPr>
+        <w:ind w:left="720" w:firstLine="0"/>
+        <w:rPr>
+          <w:sz w:val="24"/>
+          <w:szCs w:val="24"/>
+        </w:rPr>
+      </w:pPr>
+      <w:r>
+        <w:rPr>
+          <w:rtl w:val="0"/>
+        </w:rPr>
+      </w:r>
+    </w:p>
+    <w:p>
+      <w:pPr>
+        <w:ind w:left="720" w:firstLine="0"/>
+        <w:rPr>
+          <w:sz w:val="24"/>
+          <w:szCs w:val="24"/>
+        </w:rPr>
+      </w:pPr>
+      <w:r>
+        <w:rPr>
+          <w:sz w:val="24"/>
+          <w:szCs w:val="24"/>
+          <w:rtl w:val="0"/>
+        </w:rPr>
+        <w:t xml:space="preserve">Le site affiche un graphique interactif pour chacune des données prises en charge.</w:t>
+      </w:r>
+    </w:p>
+    <w:p>
+      <w:pPr>
+        <w:ind w:left="720" w:firstLine="0"/>
+        <w:rPr>
+          <w:sz w:val="24"/>
+          <w:szCs w:val="24"/>
+        </w:rPr>
+      </w:pPr>
+      <w:r>
+        <w:rPr>
+          <w:sz w:val="24"/>
+          <w:szCs w:val="24"/>
+          <w:rtl w:val="0"/>
+        </w:rPr>
+        <w:t xml:space="preserve">La visibilité des graphiques est bonne mais la comparaison entre les différentes données est difficile à effectuer dû au nombre important de graphiques.</w:t>
       </w:r>
     </w:p>
     <w:p>
@@ -2317,35 +2360,7 @@
     </w:p>
     <w:p>
       <w:pPr>
-        <w:ind w:left="720" w:firstLine="0"/>
-        <w:rPr>
-          <w:sz w:val="24"/>
-          <w:szCs w:val="24"/>
-        </w:rPr>
-      </w:pPr>
-      <w:r>
-        <w:rPr>
-          <w:rtl w:val="0"/>
-        </w:rPr>
-      </w:r>
-    </w:p>
-    <w:p>
-      <w:pPr>
-        <w:ind w:left="720" w:firstLine="0"/>
-        <w:rPr>
-          <w:sz w:val="24"/>
-          <w:szCs w:val="24"/>
-        </w:rPr>
-      </w:pPr>
-      <w:r>
-        <w:rPr>
-          <w:rtl w:val="0"/>
-        </w:rPr>
-      </w:r>
-    </w:p>
-    <w:p>
-      <w:pPr>
-        <w:ind w:left="720" w:firstLine="0"/>
+        <w:ind w:left="0" w:firstLine="0"/>
         <w:rPr>
           <w:sz w:val="24"/>
           <w:szCs w:val="24"/>
@@ -3026,6 +3041,15 @@
         </w:rPr>
         <w:t xml:space="preserve">Problème de visibilité du Website. </w:t>
       </w:r>
+    </w:p>
+    <w:p>
+      <w:pPr>
+        <w:ind w:left="720" w:firstLine="0"/>
+        <w:rPr>
+          <w:sz w:val="24"/>
+          <w:szCs w:val="24"/>
+        </w:rPr>
+      </w:pPr>
       <w:r>
         <w:rPr>
           <w:rtl w:val="0"/>
@@ -4212,7 +4236,7 @@
           <w:szCs w:val="24"/>
           <w:rtl w:val="0"/>
         </w:rPr>
-        <w:t xml:space="preserve">Ils utilisent une feuille et un papier pour conserver chaque relevé de leur aquarium. </w:t>
+        <w:t xml:space="preserve">Ils utilisent une feuille et un stylo pour conserver les relevés de leur aquarium. </w:t>
       </w:r>
     </w:p>
     <w:p>
@@ -4276,7 +4300,7 @@
           <w:szCs w:val="24"/>
           <w:rtl w:val="0"/>
         </w:rPr>
-        <w:t xml:space="preserve">Un Website qui aident a réalisé les tests d’eau en regroupant toutes les informations de la manière la plus facile possible.</w:t>
+        <w:t xml:space="preserve">Un Website qui aident a réalisé les tests d’eau en regroupant toutes les informations sur la manière de comment procéder.</w:t>
       </w:r>
     </w:p>
     <w:p>
@@ -4396,6 +4420,20 @@
       </w:pPr>
       <w:r>
         <w:rPr>
+          <w:rtl w:val="0"/>
+        </w:rPr>
+      </w:r>
+    </w:p>
+    <w:p>
+      <w:pPr>
+        <w:ind w:left="720" w:firstLine="0"/>
+        <w:rPr>
+          <w:sz w:val="24"/>
+          <w:szCs w:val="24"/>
+        </w:rPr>
+      </w:pPr>
+      <w:r>
+        <w:rPr>
           <w:sz w:val="24"/>
           <w:szCs w:val="24"/>
           <w:rtl w:val="0"/>
@@ -4433,7 +4471,7 @@
     </w:p>
     <w:p>
       <w:pPr>
-        <w:ind w:left="720" w:firstLine="0"/>
+        <w:ind w:left="0" w:firstLine="0"/>
         <w:rPr>
           <w:sz w:val="24"/>
           <w:szCs w:val="24"/>
@@ -5254,7 +5292,7 @@
           <w:szCs w:val="24"/>
           <w:rtl w:val="0"/>
         </w:rPr>
-        <w:t xml:space="preserve">Les spécificités techniques sont la création de comptes, </w:t>
+        <w:t xml:space="preserve">Les spécificités techniques sont la création de comptes personnels, </w:t>
       </w:r>
     </w:p>
     <w:p>
@@ -5372,7 +5410,7 @@
           <w:szCs w:val="24"/>
           <w:rtl w:val="0"/>
         </w:rPr>
-        <w:t xml:space="preserve">HTML  CSS JAVASCRIPT  PYTHON  MYSQLl  </w:t>
+        <w:t xml:space="preserve">HTML  CSS JAVASCRIPT  PYTHON  MYSQL </w:t>
       </w:r>
     </w:p>
     <w:p>
@@ -6032,7 +6070,7 @@
           <w:szCs w:val="24"/>
           <w:rtl w:val="0"/>
         </w:rPr>
-        <w:t xml:space="preserve">L’intégralité des Textes ainsi que la réalisation ou l’ achat d’ Images ou Photos pour la réalisation du site seront fournis par Gaëtan Corin.</w:t>
+        <w:t xml:space="preserve">L’intégralité des Textes ainsi que la réalisation et achat d’ Images ou Photos pour la réalisation du site seront fournies par Gaëtan Corin.</w:t>
       </w:r>
     </w:p>
     <w:p>

</xml_diff>

<commit_message>
ajout de mcd et mld sur cahier des charges
</commit_message>
<xml_diff>
--- a/cahier des charges fil rouge.docx
+++ b/cahier des charges fil rouge.docx
@@ -1720,12 +1720,12 @@
           <wp:inline distB="114300" distT="114300" distL="114300" distR="114300">
             <wp:extent cx="7186613" cy="4011133"/>
             <wp:effectExtent b="0" l="0" r="0" t="0"/>
-            <wp:docPr id="5" name="image2.png"/>
+            <wp:docPr id="7" name="image4.png"/>
             <a:graphic>
               <a:graphicData uri="http://schemas.openxmlformats.org/drawingml/2006/picture">
                 <pic:pic>
                   <pic:nvPicPr>
-                    <pic:cNvPr id="0" name="image2.png"/>
+                    <pic:cNvPr id="0" name="image4.png"/>
                     <pic:cNvPicPr preferRelativeResize="0"/>
                   </pic:nvPicPr>
                   <pic:blipFill>
@@ -3256,12 +3256,12 @@
           <wp:inline distB="114300" distT="114300" distL="114300" distR="114300">
             <wp:extent cx="5731200" cy="2438400"/>
             <wp:effectExtent b="0" l="0" r="0" t="0"/>
-            <wp:docPr id="4" name="image3.png"/>
+            <wp:docPr id="5" name="image5.png"/>
             <a:graphic>
               <a:graphicData uri="http://schemas.openxmlformats.org/drawingml/2006/picture">
                 <pic:pic>
                   <pic:nvPicPr>
-                    <pic:cNvPr id="0" name="image3.png"/>
+                    <pic:cNvPr id="0" name="image5.png"/>
                     <pic:cNvPicPr preferRelativeResize="0"/>
                   </pic:nvPicPr>
                   <pic:blipFill>
@@ -3637,12 +3637,12 @@
           <wp:inline distB="114300" distT="114300" distL="114300" distR="114300">
             <wp:extent cx="6025263" cy="3449041"/>
             <wp:effectExtent b="0" l="0" r="0" t="0"/>
-            <wp:docPr id="2" name="image1.png"/>
+            <wp:docPr id="3" name="image3.png"/>
             <a:graphic>
               <a:graphicData uri="http://schemas.openxmlformats.org/drawingml/2006/picture">
                 <pic:pic>
                   <pic:nvPicPr>
-                    <pic:cNvPr id="0" name="image1.png"/>
+                    <pic:cNvPr id="0" name="image3.png"/>
                     <pic:cNvPicPr preferRelativeResize="0"/>
                   </pic:nvPicPr>
                   <pic:blipFill>
@@ -3974,22 +3974,6 @@
       </w:pPr>
       <w:r>
         <w:rPr>
-          <w:rtl w:val="0"/>
-        </w:rPr>
-      </w:r>
-    </w:p>
-    <w:p>
-      <w:pPr>
-        <w:ind w:left="720" w:firstLine="0"/>
-        <w:rPr>
-          <w:b w:val="1"/>
-          <w:sz w:val="26"/>
-          <w:szCs w:val="26"/>
-          <w:u w:val="single"/>
-        </w:rPr>
-      </w:pPr>
-      <w:r>
-        <w:rPr>
           <w:b w:val="1"/>
           <w:sz w:val="26"/>
           <w:szCs w:val="26"/>
@@ -3999,12 +3983,12 @@
           <wp:inline distB="114300" distT="114300" distL="114300" distR="114300">
             <wp:extent cx="3814763" cy="9688990"/>
             <wp:effectExtent b="0" l="0" r="0" t="0"/>
-            <wp:docPr id="1" name="image5.png"/>
+            <wp:docPr id="1" name="image7.png"/>
             <a:graphic>
               <a:graphicData uri="http://schemas.openxmlformats.org/drawingml/2006/picture">
                 <pic:pic>
                   <pic:nvPicPr>
-                    <pic:cNvPr id="0" name="image5.png"/>
+                    <pic:cNvPr id="0" name="image7.png"/>
                     <pic:cNvPicPr preferRelativeResize="0"/>
                   </pic:nvPicPr>
                   <pic:blipFill>
@@ -4052,6 +4036,22 @@
     </w:p>
     <w:p>
       <w:pPr>
+        <w:ind w:left="720" w:firstLine="0"/>
+        <w:rPr>
+          <w:b w:val="1"/>
+          <w:sz w:val="26"/>
+          <w:szCs w:val="26"/>
+          <w:u w:val="single"/>
+        </w:rPr>
+      </w:pPr>
+      <w:r>
+        <w:rPr>
+          <w:rtl w:val="0"/>
+        </w:rPr>
+      </w:r>
+    </w:p>
+    <w:p>
+      <w:pPr>
         <w:numPr>
           <w:ilvl w:val="0"/>
           <w:numId w:val="8"/>
@@ -4714,12 +4714,12 @@
           <wp:inline distB="114300" distT="114300" distL="114300" distR="114300">
             <wp:extent cx="5731200" cy="4356100"/>
             <wp:effectExtent b="0" l="0" r="0" t="0"/>
-            <wp:docPr id="3" name="image4.png"/>
+            <wp:docPr id="4" name="image6.png"/>
             <a:graphic>
               <a:graphicData uri="http://schemas.openxmlformats.org/drawingml/2006/picture">
                 <pic:pic>
                   <pic:nvPicPr>
-                    <pic:cNvPr id="0" name="image4.png"/>
+                    <pic:cNvPr id="0" name="image6.png"/>
                     <pic:cNvPicPr preferRelativeResize="0"/>
                   </pic:nvPicPr>
                   <pic:blipFill>
@@ -6497,6 +6497,110 @@
     </w:p>
     <w:p>
       <w:pPr>
+        <w:rPr>
+          <w:b w:val="1"/>
+          <w:sz w:val="26"/>
+          <w:szCs w:val="26"/>
+          <w:u w:val="single"/>
+        </w:rPr>
+      </w:pPr>
+      <w:r>
+        <w:rPr>
+          <w:rtl w:val="0"/>
+        </w:rPr>
+      </w:r>
+    </w:p>
+    <w:p>
+      <w:pPr>
+        <w:rPr>
+          <w:sz w:val="26"/>
+          <w:szCs w:val="26"/>
+        </w:rPr>
+      </w:pPr>
+      <w:r>
+        <w:rPr>
+          <w:sz w:val="26"/>
+          <w:szCs w:val="26"/>
+        </w:rPr>
+        <w:drawing>
+          <wp:inline distB="114300" distT="114300" distL="114300" distR="114300">
+            <wp:extent cx="6543791" cy="1597902"/>
+            <wp:effectExtent b="0" l="0" r="0" t="0"/>
+            <wp:docPr id="6" name="image1.png"/>
+            <a:graphic>
+              <a:graphicData uri="http://schemas.openxmlformats.org/drawingml/2006/picture">
+                <pic:pic>
+                  <pic:nvPicPr>
+                    <pic:cNvPr id="0" name="image1.png"/>
+                    <pic:cNvPicPr preferRelativeResize="0"/>
+                  </pic:nvPicPr>
+                  <pic:blipFill>
+                    <a:blip r:embed="rId13"/>
+                    <a:srcRect b="0" l="0" r="0" t="0"/>
+                    <a:stretch>
+                      <a:fillRect/>
+                    </a:stretch>
+                  </pic:blipFill>
+                  <pic:spPr>
+                    <a:xfrm>
+                      <a:off x="0" y="0"/>
+                      <a:ext cx="6543791" cy="1597902"/>
+                    </a:xfrm>
+                    <a:prstGeom prst="rect"/>
+                    <a:ln/>
+                  </pic:spPr>
+                </pic:pic>
+              </a:graphicData>
+            </a:graphic>
+          </wp:inline>
+        </w:drawing>
+      </w:r>
+      <w:r>
+        <w:rPr>
+          <w:sz w:val="26"/>
+          <w:szCs w:val="26"/>
+        </w:rPr>
+        <w:drawing>
+          <wp:inline distB="114300" distT="114300" distL="114300" distR="114300">
+            <wp:extent cx="6530898" cy="1724938"/>
+            <wp:effectExtent b="0" l="0" r="0" t="0"/>
+            <wp:docPr id="2" name="image2.png"/>
+            <a:graphic>
+              <a:graphicData uri="http://schemas.openxmlformats.org/drawingml/2006/picture">
+                <pic:pic>
+                  <pic:nvPicPr>
+                    <pic:cNvPr id="0" name="image2.png"/>
+                    <pic:cNvPicPr preferRelativeResize="0"/>
+                  </pic:nvPicPr>
+                  <pic:blipFill>
+                    <a:blip r:embed="rId14"/>
+                    <a:srcRect b="0" l="0" r="0" t="0"/>
+                    <a:stretch>
+                      <a:fillRect/>
+                    </a:stretch>
+                  </pic:blipFill>
+                  <pic:spPr>
+                    <a:xfrm>
+                      <a:off x="0" y="0"/>
+                      <a:ext cx="6530898" cy="1724938"/>
+                    </a:xfrm>
+                    <a:prstGeom prst="rect"/>
+                    <a:ln/>
+                  </pic:spPr>
+                </pic:pic>
+              </a:graphicData>
+            </a:graphic>
+          </wp:inline>
+        </w:drawing>
+      </w:r>
+      <w:r>
+        <w:rPr>
+          <w:rtl w:val="0"/>
+        </w:rPr>
+      </w:r>
+    </w:p>
+    <w:p>
+      <w:pPr>
         <w:ind w:firstLine="720"/>
         <w:rPr>
           <w:b w:val="1"/>
@@ -6668,7 +6772,7 @@
       </w:r>
     </w:p>
     <w:sectPr>
-      <w:footerReference r:id="rId13" w:type="default"/>
+      <w:footerReference r:id="rId15" w:type="default"/>
       <w:pgSz w:h="16834" w:w="11909" w:orient="portrait"/>
       <w:pgMar w:bottom="1440" w:top="1440" w:left="1440" w:right="1440" w:header="720" w:footer="720"/>
       <w:pgNumType w:start="1"/>

</xml_diff>

<commit_message>
ajout explication comment faire la présentation
</commit_message>
<xml_diff>
--- a/cahier des charges fil rouge.docx
+++ b/cahier des charges fil rouge.docx
@@ -1411,7 +1411,7 @@
           <w:szCs w:val="24"/>
           <w:rtl w:val="0"/>
         </w:rPr>
-        <w:t xml:space="preserve">L’ objectif du site est de simplifier la démarche de celui qui effectue les tests en lui donnant toutes les informations de manipulations, ainsi que les outils informatiques appropriés.</w:t>
+        <w:t xml:space="preserve">L’ objectif du site est de simplifier la démarche de celui qui effectue les tests en lui donnant toutes les informations de manipulations.</w:t>
       </w:r>
     </w:p>
     <w:p>
@@ -2293,7 +2293,7 @@
           <w:szCs w:val="24"/>
           <w:rtl w:val="0"/>
         </w:rPr>
-        <w:t xml:space="preserve">La visibilité des graphiques est bonne mais la comparaison entre les différentes données est difficile à effectuer dû au nombre important de graphiques.</w:t>
+        <w:t xml:space="preserve">La visibilité des graphiques est bonne mais la comparaison entre les différentes données est difficile à effectuer dû au nombre important de graphiques. Surtout sur format téléphone.</w:t>
       </w:r>
     </w:p>
     <w:p>
@@ -2509,7 +2509,7 @@
           <w:szCs w:val="24"/>
           <w:rtl w:val="0"/>
         </w:rPr>
-        <w:t xml:space="preserve">Il y a  là aussi un espace pour y mettre des notes.</w:t>
+        <w:t xml:space="preserve">Il y a là aussi un espace pour y mettre des notes.</w:t>
       </w:r>
     </w:p>
     <w:p>
@@ -2818,28 +2818,6 @@
     </w:p>
     <w:p>
       <w:pPr>
-        <w:numPr>
-          <w:ilvl w:val="0"/>
-          <w:numId w:val="3"/>
-        </w:numPr>
-        <w:ind w:left="720" w:hanging="360"/>
-        <w:rPr>
-          <w:sz w:val="24"/>
-          <w:szCs w:val="24"/>
-          <w:u w:val="none"/>
-        </w:rPr>
-      </w:pPr>
-      <w:r>
-        <w:rPr>
-          <w:sz w:val="24"/>
-          <w:szCs w:val="24"/>
-          <w:rtl w:val="0"/>
-        </w:rPr>
-        <w:t xml:space="preserve">Aucune base de données clients au démarrage.</w:t>
-      </w:r>
-    </w:p>
-    <w:p>
-      <w:pPr>
         <w:ind w:left="720" w:firstLine="0"/>
         <w:rPr>
           <w:sz w:val="24"/>
@@ -3039,7 +3017,21 @@
           <w:szCs w:val="24"/>
           <w:rtl w:val="0"/>
         </w:rPr>
-        <w:t xml:space="preserve">Problème de visibilité du Website. </w:t>
+        <w:t xml:space="preserve">Problème de visibilité du Website car aucun budget publicitaire.</w:t>
+      </w:r>
+    </w:p>
+    <w:p>
+      <w:pPr>
+        <w:ind w:left="720" w:firstLine="0"/>
+        <w:rPr>
+          <w:sz w:val="24"/>
+          <w:szCs w:val="24"/>
+        </w:rPr>
+      </w:pPr>
+      <w:r>
+        <w:rPr>
+          <w:rtl w:val="0"/>
+        </w:rPr>
       </w:r>
     </w:p>
     <w:p>
@@ -3256,12 +3248,12 @@
           <wp:inline distB="114300" distT="114300" distL="114300" distR="114300">
             <wp:extent cx="5731200" cy="2438400"/>
             <wp:effectExtent b="0" l="0" r="0" t="0"/>
-            <wp:docPr id="5" name="image5.png"/>
+            <wp:docPr id="4" name="image6.png"/>
             <a:graphic>
               <a:graphicData uri="http://schemas.openxmlformats.org/drawingml/2006/picture">
                 <pic:pic>
                   <pic:nvPicPr>
-                    <pic:cNvPr id="0" name="image5.png"/>
+                    <pic:cNvPr id="0" name="image6.png"/>
                     <pic:cNvPicPr preferRelativeResize="0"/>
                   </pic:nvPicPr>
                   <pic:blipFill>
@@ -4300,7 +4292,7 @@
           <w:szCs w:val="24"/>
           <w:rtl w:val="0"/>
         </w:rPr>
-        <w:t xml:space="preserve">Un Website qui aident a réalisé les tests d’eau en regroupant toutes les informations sur la manière de comment procéder.</w:t>
+        <w:t xml:space="preserve">Un Website aide a réalisé les tests d’eau en expliquant de manière simple  comment procéder.</w:t>
       </w:r>
     </w:p>
     <w:p>
@@ -4714,12 +4706,12 @@
           <wp:inline distB="114300" distT="114300" distL="114300" distR="114300">
             <wp:extent cx="5731200" cy="4356100"/>
             <wp:effectExtent b="0" l="0" r="0" t="0"/>
-            <wp:docPr id="4" name="image6.png"/>
+            <wp:docPr id="6" name="image5.png"/>
             <a:graphic>
               <a:graphicData uri="http://schemas.openxmlformats.org/drawingml/2006/picture">
                 <pic:pic>
                   <pic:nvPicPr>
-                    <pic:cNvPr id="0" name="image6.png"/>
+                    <pic:cNvPr id="0" name="image5.png"/>
                     <pic:cNvPicPr preferRelativeResize="0"/>
                   </pic:nvPicPr>
                   <pic:blipFill>
@@ -4891,19 +4883,16 @@
     </w:p>
     <w:p>
       <w:pPr>
-        <w:ind w:left="720" w:firstLine="0"/>
-        <w:rPr>
-          <w:sz w:val="24"/>
-          <w:szCs w:val="24"/>
-        </w:rPr>
-      </w:pPr>
-      <w:r>
-        <w:rPr>
-          <w:sz w:val="24"/>
-          <w:szCs w:val="24"/>
-          <w:rtl w:val="0"/>
-        </w:rPr>
-        <w:t xml:space="preserve">Pouvoir utiliser un minuteur qui correspond au temps d'attente du test.</w:t>
+        <w:ind w:left="0" w:firstLine="0"/>
+        <w:rPr>
+          <w:sz w:val="24"/>
+          <w:szCs w:val="24"/>
+        </w:rPr>
+      </w:pPr>
+      <w:r>
+        <w:rPr>
+          <w:rtl w:val="0"/>
+        </w:rPr>
       </w:r>
     </w:p>
     <w:p>
@@ -5309,24 +5298,21 @@
           <w:szCs w:val="24"/>
           <w:rtl w:val="0"/>
         </w:rPr>
-        <w:t xml:space="preserve">les nombreux types de données à insérer dans la BDD, </w:t>
-      </w:r>
-    </w:p>
-    <w:p>
-      <w:pPr>
-        <w:ind w:left="1440" w:firstLine="0"/>
-        <w:rPr>
-          <w:sz w:val="24"/>
-          <w:szCs w:val="24"/>
-        </w:rPr>
-      </w:pPr>
-      <w:r>
-        <w:rPr>
-          <w:sz w:val="24"/>
-          <w:szCs w:val="24"/>
-          <w:rtl w:val="0"/>
-        </w:rPr>
         <w:t xml:space="preserve">ainsi que les diagrammes interactifs, le tableau intéractif et le calendrier interactif qui fonctionne tous les 3 sur la base de données.</w:t>
+      </w:r>
+    </w:p>
+    <w:p>
+      <w:pPr>
+        <w:ind w:left="720" w:firstLine="0"/>
+        <w:rPr>
+          <w:sz w:val="24"/>
+          <w:szCs w:val="24"/>
+        </w:rPr>
+      </w:pPr>
+      <w:r>
+        <w:rPr>
+          <w:rtl w:val="0"/>
+        </w:rPr>
       </w:r>
     </w:p>
     <w:p>
@@ -6161,20 +6147,6 @@
     </w:p>
     <w:p>
       <w:pPr>
-        <w:ind w:left="1440" w:firstLine="0"/>
-        <w:rPr>
-          <w:sz w:val="24"/>
-          <w:szCs w:val="24"/>
-        </w:rPr>
-      </w:pPr>
-      <w:r>
-        <w:rPr>
-          <w:rtl w:val="0"/>
-        </w:rPr>
-      </w:r>
-    </w:p>
-    <w:p>
-      <w:pPr>
         <w:numPr>
           <w:ilvl w:val="0"/>
           <w:numId w:val="6"/>
@@ -6211,20 +6183,6 @@
     </w:p>
     <w:p>
       <w:pPr>
-        <w:ind w:left="1440" w:firstLine="0"/>
-        <w:rPr>
-          <w:sz w:val="24"/>
-          <w:szCs w:val="24"/>
-        </w:rPr>
-      </w:pPr>
-      <w:r>
-        <w:rPr>
-          <w:rtl w:val="0"/>
-        </w:rPr>
-      </w:r>
-    </w:p>
-    <w:p>
-      <w:pPr>
         <w:numPr>
           <w:ilvl w:val="0"/>
           <w:numId w:val="6"/>
@@ -6247,21 +6205,7 @@
     </w:p>
     <w:p>
       <w:pPr>
-        <w:ind w:left="1440" w:firstLine="0"/>
-        <w:rPr>
-          <w:sz w:val="24"/>
-          <w:szCs w:val="24"/>
-        </w:rPr>
-      </w:pPr>
-      <w:r>
-        <w:rPr>
-          <w:rtl w:val="0"/>
-        </w:rPr>
-      </w:r>
-    </w:p>
-    <w:p>
-      <w:pPr>
-        <w:ind w:left="1440" w:firstLine="0"/>
+        <w:ind w:left="0" w:firstLine="0"/>
         <w:rPr>
           <w:sz w:val="24"/>
           <w:szCs w:val="24"/>
@@ -6311,20 +6255,6 @@
     </w:p>
     <w:p>
       <w:pPr>
-        <w:ind w:left="1440" w:firstLine="0"/>
-        <w:rPr>
-          <w:sz w:val="24"/>
-          <w:szCs w:val="24"/>
-        </w:rPr>
-      </w:pPr>
-      <w:r>
-        <w:rPr>
-          <w:rtl w:val="0"/>
-        </w:rPr>
-      </w:r>
-    </w:p>
-    <w:p>
-      <w:pPr>
         <w:numPr>
           <w:ilvl w:val="0"/>
           <w:numId w:val="6"/>
@@ -6347,77 +6277,7 @@
     </w:p>
     <w:p>
       <w:pPr>
-        <w:ind w:left="720" w:firstLine="0"/>
-        <w:rPr>
-          <w:sz w:val="24"/>
-          <w:szCs w:val="24"/>
-        </w:rPr>
-      </w:pPr>
-      <w:r>
-        <w:rPr>
-          <w:rtl w:val="0"/>
-        </w:rPr>
-      </w:r>
-    </w:p>
-    <w:p>
-      <w:pPr>
-        <w:ind w:left="720" w:firstLine="0"/>
-        <w:rPr>
-          <w:sz w:val="24"/>
-          <w:szCs w:val="24"/>
-        </w:rPr>
-      </w:pPr>
-      <w:r>
-        <w:rPr>
-          <w:rtl w:val="0"/>
-        </w:rPr>
-      </w:r>
-    </w:p>
-    <w:p>
-      <w:pPr>
-        <w:ind w:left="720" w:firstLine="0"/>
-        <w:rPr>
-          <w:sz w:val="24"/>
-          <w:szCs w:val="24"/>
-        </w:rPr>
-      </w:pPr>
-      <w:r>
-        <w:rPr>
-          <w:rtl w:val="0"/>
-        </w:rPr>
-      </w:r>
-    </w:p>
-    <w:p>
-      <w:pPr>
-        <w:ind w:left="720" w:firstLine="0"/>
-        <w:rPr>
-          <w:sz w:val="24"/>
-          <w:szCs w:val="24"/>
-        </w:rPr>
-      </w:pPr>
-      <w:r>
-        <w:rPr>
-          <w:rtl w:val="0"/>
-        </w:rPr>
-      </w:r>
-    </w:p>
-    <w:p>
-      <w:pPr>
-        <w:ind w:left="720" w:firstLine="0"/>
-        <w:rPr>
-          <w:sz w:val="24"/>
-          <w:szCs w:val="24"/>
-        </w:rPr>
-      </w:pPr>
-      <w:r>
-        <w:rPr>
-          <w:rtl w:val="0"/>
-        </w:rPr>
-      </w:r>
-    </w:p>
-    <w:p>
-      <w:pPr>
-        <w:ind w:left="720" w:firstLine="0"/>
+        <w:ind w:left="0" w:firstLine="0"/>
         <w:rPr>
           <w:sz w:val="24"/>
           <w:szCs w:val="24"/>
@@ -6497,6 +6357,7 @@
     </w:p>
     <w:p>
       <w:pPr>
+        <w:ind w:left="720" w:firstLine="0"/>
         <w:rPr>
           <w:b w:val="1"/>
           <w:sz w:val="26"/>
@@ -6508,6 +6369,26 @@
         <w:rPr>
           <w:rtl w:val="0"/>
         </w:rPr>
+      </w:r>
+    </w:p>
+    <w:p>
+      <w:pPr>
+        <w:rPr>
+          <w:b w:val="1"/>
+          <w:sz w:val="26"/>
+          <w:szCs w:val="26"/>
+          <w:u w:val="single"/>
+        </w:rPr>
+      </w:pPr>
+      <w:r>
+        <w:rPr>
+          <w:b w:val="1"/>
+          <w:sz w:val="26"/>
+          <w:szCs w:val="26"/>
+          <w:u w:val="single"/>
+          <w:rtl w:val="0"/>
+        </w:rPr>
+        <w:t xml:space="preserve"> </w:t>
       </w:r>
     </w:p>
     <w:p>
@@ -6526,7 +6407,7 @@
           <wp:inline distB="114300" distT="114300" distL="114300" distR="114300">
             <wp:extent cx="6543791" cy="1597902"/>
             <wp:effectExtent b="0" l="0" r="0" t="0"/>
-            <wp:docPr id="6" name="image1.png"/>
+            <wp:docPr id="5" name="image1.png"/>
             <a:graphic>
               <a:graphicData uri="http://schemas.openxmlformats.org/drawingml/2006/picture">
                 <pic:pic>

</xml_diff>